<commit_message>
README documentation started, authors added to source files
</commit_message>
<xml_diff>
--- a/README.docx
+++ b/README.docx
@@ -4,27 +4,123 @@
   <w:body>
     <w:p>
       <w:pPr>
-        <w:pStyle w:val="Title"/>
-      </w:pPr>
+        <w:pStyle w:val="Heading1"/>
+      </w:pPr>
+      <w:r>
+        <w:t>Author(s)</w:t>
+      </w:r>
+    </w:p>
+    <w:p>
+      <w:r>
+        <w:t>Mezisashe Ojuba, 2023.</w:t>
+      </w:r>
+    </w:p>
+    <w:p>
+      <w:pPr>
+        <w:pStyle w:val="Heading1"/>
+      </w:pPr>
+      <w:r>
+        <w:t>Description</w:t>
+      </w:r>
+    </w:p>
+    <w:p>
       <w:r>
         <w:t>Quash</w:t>
       </w:r>
+      <w:r>
+        <w:t xml:space="preserve"> </w:t>
+      </w:r>
+      <w:r>
+        <w:t xml:space="preserve">is a simple implementation of </w:t>
+      </w:r>
+      <w:r>
+        <w:t xml:space="preserve">command shell in Linux environment. </w:t>
+      </w:r>
+      <w:r>
+        <w:t>Quash</w:t>
+      </w:r>
+      <w:r>
+        <w:t xml:space="preserve"> is implemented in C and can execute </w:t>
+      </w:r>
+      <w:r>
+        <w:t xml:space="preserve">some in-build commands as well as </w:t>
+      </w:r>
+      <w:r>
+        <w:t xml:space="preserve">commands which require that </w:t>
+      </w:r>
+      <w:r>
+        <w:t xml:space="preserve">a corresponding </w:t>
+      </w:r>
+      <w:r>
+        <w:t xml:space="preserve">program be loaded and executed from the file system. </w:t>
+      </w:r>
+      <w:r>
+        <w:t>Quash</w:t>
+      </w:r>
+      <w:r>
+        <w:t xml:space="preserve"> can also perform </w:t>
+      </w:r>
+      <w:r>
+        <w:t>basic file output redirection.</w:t>
+      </w:r>
     </w:p>
     <w:p>
       <w:pPr>
         <w:pStyle w:val="Heading1"/>
       </w:pPr>
       <w:r>
-        <w:t>Description</w:t>
-      </w:r>
-    </w:p>
-    <w:p/>
-    <w:p>
-      <w:pPr>
-        <w:pStyle w:val="Heading1"/>
-      </w:pPr>
-      <w:r>
-        <w:t>Commands</w:t>
+        <w:t>Design Choices</w:t>
+      </w:r>
+    </w:p>
+    <w:p>
+      <w:r>
+        <w:t>Quash</w:t>
+      </w:r>
+      <w:r>
+        <w:t xml:space="preserve"> is implemented completely in C. </w:t>
+      </w:r>
+    </w:p>
+    <w:p>
+      <w:r>
+        <w:t xml:space="preserve">Quash loops repeatedly, printing </w:t>
+      </w:r>
+      <w:r>
+        <w:t xml:space="preserve">the current directory to prompt the user, taking a text input, and executing the command </w:t>
+      </w:r>
+      <w:r>
+        <w:t xml:space="preserve">based off the input </w:t>
+      </w:r>
+      <w:r>
+        <w:t xml:space="preserve">if </w:t>
+      </w:r>
+      <w:r>
+        <w:t>applicable</w:t>
+      </w:r>
+      <w:r>
+        <w:t xml:space="preserve"> until the exit command is run or the terminal is closed.</w:t>
+      </w:r>
+      <w:r>
+        <w:t xml:space="preserve"> When the user types in a command, the </w:t>
+      </w:r>
+      <w:r>
+        <w:t xml:space="preserve">input string is tokenized by separating the values by spaces, and the tokens are stored in an string array. </w:t>
+      </w:r>
+      <w:r>
+        <w:t xml:space="preserve">The first token is the command while following tokens, if any, are arguments. </w:t>
+      </w:r>
+    </w:p>
+    <w:p>
+      <w:r>
+        <w:t xml:space="preserve">There are both in-built commands and </w:t>
+      </w:r>
+      <w:r>
+        <w:t xml:space="preserve">commands which </w:t>
+      </w:r>
+      <w:r>
+        <w:t>require that a corresponding program be loaded and executed from the file system.</w:t>
+      </w:r>
+      <w:r>
+        <w:t xml:space="preserve"> </w:t>
       </w:r>
     </w:p>
     <w:p>
@@ -33,6 +129,31 @@
       </w:pPr>
       <w:r>
         <w:t>In-built</w:t>
+      </w:r>
+      <w:r>
+        <w:t xml:space="preserve"> Commands</w:t>
+      </w:r>
+    </w:p>
+    <w:p>
+      <w:r>
+        <w:t>In-built commands are directly executed in</w:t>
+      </w:r>
+      <w:r>
+        <w:t xml:space="preserve"> the process hosting Quash </w:t>
+      </w:r>
+      <w:r>
+        <w:t xml:space="preserve">in most cases. </w:t>
+      </w:r>
+      <w:r>
+        <w:t>In this version of Quash, flags are not implemented for in built commands</w:t>
+      </w:r>
+      <w:r>
+        <w:t xml:space="preserve">. </w:t>
+      </w:r>
+    </w:p>
+    <w:p>
+      <w:r>
+        <w:t>There are six in-built commands in Quash as follows:</w:t>
       </w:r>
     </w:p>
     <w:p>
@@ -44,7 +165,69 @@
         </w:numPr>
       </w:pPr>
       <w:r>
-        <w:t>Cd</w:t>
+        <w:t>c</w:t>
+      </w:r>
+      <w:r>
+        <w:t>d</w:t>
+      </w:r>
+      <w:r>
+        <w:t xml:space="preserve"> &lt;dir&gt;</w:t>
+      </w:r>
+      <w:r>
+        <w:t>: This</w:t>
+      </w:r>
+      <w:r>
+        <w:t xml:space="preserve"> </w:t>
+      </w:r>
+      <w:r>
+        <w:t>changes the current</w:t>
+      </w:r>
+      <w:r>
+        <w:t xml:space="preserve"> working directory to the directory specified in &lt;dir&gt;. </w:t>
+      </w:r>
+    </w:p>
+    <w:p>
+      <w:r>
+        <w:t>Example:</w:t>
+      </w:r>
+    </w:p>
+    <w:p>
+      <w:r>
+        <w:drawing>
+          <wp:inline distT="0" distB="0" distL="0" distR="0" wp14:anchorId="0C25A8A0" wp14:editId="164DB72C">
+            <wp:extent cx="3232316" cy="577880"/>
+            <wp:effectExtent l="0" t="0" r="6350" b="0"/>
+            <wp:docPr id="1741519039" name="Picture 1" descr="A black background with white text&#10;&#10;Description automatically generated"/>
+            <wp:cNvGraphicFramePr>
+              <a:graphicFrameLocks xmlns:a="http://schemas.openxmlformats.org/drawingml/2006/main" noChangeAspect="1"/>
+            </wp:cNvGraphicFramePr>
+            <a:graphic xmlns:a="http://schemas.openxmlformats.org/drawingml/2006/main">
+              <a:graphicData uri="http://schemas.openxmlformats.org/drawingml/2006/picture">
+                <pic:pic xmlns:pic="http://schemas.openxmlformats.org/drawingml/2006/picture">
+                  <pic:nvPicPr>
+                    <pic:cNvPr id="1741519039" name="Picture 1" descr="A black background with white text&#10;&#10;Description automatically generated"/>
+                    <pic:cNvPicPr/>
+                  </pic:nvPicPr>
+                  <pic:blipFill>
+                    <a:blip r:embed="rId5"/>
+                    <a:stretch>
+                      <a:fillRect/>
+                    </a:stretch>
+                  </pic:blipFill>
+                  <pic:spPr>
+                    <a:xfrm>
+                      <a:off x="0" y="0"/>
+                      <a:ext cx="3232316" cy="577880"/>
+                    </a:xfrm>
+                    <a:prstGeom prst="rect">
+                      <a:avLst/>
+                    </a:prstGeom>
+                  </pic:spPr>
+                </pic:pic>
+              </a:graphicData>
+            </a:graphic>
+          </wp:inline>
+        </w:drawing>
       </w:r>
     </w:p>
     <w:p>
@@ -55,12 +238,37 @@
           <w:numId w:val="1"/>
         </w:numPr>
       </w:pPr>
-      <w:proofErr w:type="spellStart"/>
-      <w:r>
-        <w:t>Pwd</w:t>
-      </w:r>
-      <w:proofErr w:type="spellEnd"/>
-    </w:p>
+      <w:r>
+        <w:t>p</w:t>
+      </w:r>
+      <w:r>
+        <w:t>wd</w:t>
+      </w:r>
+      <w:r>
+        <w:t>:</w:t>
+      </w:r>
+      <w:r>
+        <w:t xml:space="preserve"> This prints the current working directory</w:t>
+      </w:r>
+      <w:r>
+        <w:t xml:space="preserve"> to standard output</w:t>
+      </w:r>
+      <w:r>
+        <w:t>.</w:t>
+      </w:r>
+    </w:p>
+    <w:p>
+      <w:r>
+        <w:t>E</w:t>
+      </w:r>
+      <w:r>
+        <w:t>x</w:t>
+      </w:r>
+      <w:r>
+        <w:t>ample:</w:t>
+      </w:r>
+    </w:p>
+    <w:p/>
     <w:p>
       <w:pPr>
         <w:pStyle w:val="ListParagraph"/>
@@ -70,9 +278,73 @@
         </w:numPr>
       </w:pPr>
       <w:r>
-        <w:t>Echo</w:t>
-      </w:r>
-    </w:p>
+        <w:t>e</w:t>
+      </w:r>
+      <w:r>
+        <w:t>cho</w:t>
+      </w:r>
+      <w:r>
+        <w:t xml:space="preserve"> &lt;string</w:t>
+      </w:r>
+      <w:r>
+        <w:t xml:space="preserve"> </w:t>
+      </w:r>
+      <w:r>
+        <w:t>&gt;</w:t>
+      </w:r>
+      <w:r>
+        <w:t xml:space="preserve">: </w:t>
+      </w:r>
+      <w:r>
+        <w:t>This</w:t>
+      </w:r>
+      <w:r>
+        <w:t xml:space="preserve"> </w:t>
+      </w:r>
+      <w:r>
+        <w:t>prints the</w:t>
+      </w:r>
+      <w:r>
+        <w:t xml:space="preserve"> string </w:t>
+      </w:r>
+      <w:r>
+        <w:t>as-is including any quotation marks</w:t>
+      </w:r>
+      <w:r>
+        <w:t xml:space="preserve"> to standard output</w:t>
+      </w:r>
+      <w:r>
+        <w:t xml:space="preserve">, except for environment variables within the string which are indicated by starting with a $ </w:t>
+      </w:r>
+      <w:r>
+        <w:lastRenderedPageBreak/>
+        <w:t>symbol. In case of environment variables,</w:t>
+      </w:r>
+      <w:r>
+        <w:t xml:space="preserve"> the corresponding</w:t>
+      </w:r>
+      <w:r>
+        <w:t xml:space="preserve"> environment variable</w:t>
+      </w:r>
+      <w:r>
+        <w:t xml:space="preserve"> value replaces</w:t>
+      </w:r>
+      <w:r>
+        <w:t xml:space="preserve"> the variable in the printed string if it exists. If there is no environment variable </w:t>
+      </w:r>
+      <w:r>
+        <w:t>named</w:t>
+      </w:r>
+      <w:r>
+        <w:t xml:space="preserve"> such, a null string is printed in its place.</w:t>
+      </w:r>
+    </w:p>
+    <w:p>
+      <w:r>
+        <w:t>Example:</w:t>
+      </w:r>
+    </w:p>
+    <w:p/>
     <w:p>
       <w:pPr>
         <w:pStyle w:val="ListParagraph"/>
@@ -82,7 +354,39 @@
         </w:numPr>
       </w:pPr>
       <w:r>
-        <w:t xml:space="preserve">Exit </w:t>
+        <w:t>e</w:t>
+      </w:r>
+      <w:r>
+        <w:t>nv</w:t>
+      </w:r>
+      <w:r>
+        <w:t xml:space="preserve"> </w:t>
+      </w:r>
+      <w:r>
+        <w:t xml:space="preserve">OR env </w:t>
+      </w:r>
+      <w:r>
+        <w:t>&lt;</w:t>
+      </w:r>
+      <w:r>
+        <w:t>variable name</w:t>
+      </w:r>
+      <w:r>
+        <w:t xml:space="preserve">&gt;: </w:t>
+      </w:r>
+      <w:r>
+        <w:t xml:space="preserve">When not followed by a variable name, env commands prints out all environment variables in order to standard output. </w:t>
+      </w:r>
+      <w:r>
+        <w:t xml:space="preserve">When followed by a variable name, env command prints only the corresponding value to that variable </w:t>
+      </w:r>
+      <w:r>
+        <w:t>to standard output.</w:t>
+      </w:r>
+    </w:p>
+    <w:p>
+      <w:r>
+        <w:t>Example</w:t>
       </w:r>
     </w:p>
     <w:p>
@@ -94,9 +398,39 @@
         </w:numPr>
       </w:pPr>
       <w:r>
-        <w:t>Env</w:t>
-      </w:r>
-    </w:p>
+        <w:t>e</w:t>
+      </w:r>
+      <w:r>
+        <w:t xml:space="preserve">xport </w:t>
+      </w:r>
+      <w:r>
+        <w:t xml:space="preserve">&lt;variable name&gt;=&lt;value&gt; OR </w:t>
+      </w:r>
+      <w:r>
+        <w:t>setenv</w:t>
+      </w:r>
+      <w:r>
+        <w:t xml:space="preserve"> </w:t>
+      </w:r>
+      <w:r>
+        <w:t>&lt;variable name&gt;=&lt;value&gt;</w:t>
+      </w:r>
+      <w:r>
+        <w:t xml:space="preserve">: </w:t>
+      </w:r>
+      <w:r>
+        <w:t xml:space="preserve">export and setenv commands add a new </w:t>
+      </w:r>
+      <w:r>
+        <w:t>environment variable with the given name and corresponding value if no such variable exists and overwrites the value if the variable already exists.</w:t>
+      </w:r>
+    </w:p>
+    <w:p>
+      <w:r>
+        <w:t>Example</w:t>
+      </w:r>
+    </w:p>
+    <w:p/>
     <w:p>
       <w:pPr>
         <w:pStyle w:val="ListParagraph"/>
@@ -106,15 +440,7 @@
         </w:numPr>
       </w:pPr>
       <w:r>
-        <w:t>Export (</w:t>
-      </w:r>
-      <w:proofErr w:type="spellStart"/>
-      <w:r>
-        <w:t>setenv</w:t>
-      </w:r>
-      <w:proofErr w:type="spellEnd"/>
-      <w:r>
-        <w:t>)</w:t>
+        <w:t>exit: This closes the Quash shell.</w:t>
       </w:r>
     </w:p>
     <w:p>
@@ -122,10 +448,44 @@
         <w:pStyle w:val="Heading2"/>
       </w:pPr>
       <w:r>
-        <w:t>Shell commands</w:t>
-      </w:r>
-    </w:p>
-    <w:p/>
+        <w:t>Program</w:t>
+      </w:r>
+      <w:r>
+        <w:t xml:space="preserve"> </w:t>
+      </w:r>
+      <w:r>
+        <w:t>C</w:t>
+      </w:r>
+      <w:r>
+        <w:t>ommands</w:t>
+      </w:r>
+    </w:p>
+    <w:p>
+      <w:r>
+        <w:t>Program commands are executed</w:t>
+      </w:r>
+      <w:r>
+        <w:t xml:space="preserve"> by forking off a process and </w:t>
+      </w:r>
+      <w:r>
+        <w:t>passing in the command and arguments array to</w:t>
+      </w:r>
+      <w:r>
+        <w:t xml:space="preserve"> </w:t>
+      </w:r>
+      <w:r>
+        <w:t xml:space="preserve">the execvp C command. This loads and executes the </w:t>
+      </w:r>
+      <w:r>
+        <w:t>corresponding program from the file system.</w:t>
+      </w:r>
+      <w:r>
+        <w:t xml:space="preserve"> </w:t>
+      </w:r>
+      <w:r>
+        <w:t>The parent process (in which the Quash loop is being executed) waits for the completion of the command before the</w:t>
+      </w:r>
+    </w:p>
     <w:p>
       <w:pPr>
         <w:pStyle w:val="Heading1"/>
@@ -874,7 +1234,6 @@
   <w:style w:type="character" w:default="1" w:styleId="DefaultParagraphFont">
     <w:name w:val="Default Paragraph Font"/>
     <w:uiPriority w:val="1"/>
-    <w:semiHidden/>
     <w:unhideWhenUsed/>
   </w:style>
   <w:style w:type="table" w:default="1" w:styleId="TableNormal">

</xml_diff>

<commit_message>
completed first version of README, did in-text citations
</commit_message>
<xml_diff>
--- a/README.docx
+++ b/README.docx
@@ -4,15 +4,16 @@
   <w:body>
     <w:p>
       <w:pPr>
-        <w:pStyle w:val="Heading1"/>
+        <w:pStyle w:val="Title"/>
+        <w:rPr>
+          <w:u w:val="single"/>
+        </w:rPr>
       </w:pPr>
       <w:r>
-        <w:t>Author(s)</w:t>
-      </w:r>
-    </w:p>
-    <w:p>
-      <w:r>
-        <w:t>Mezisashe Ojuba, 2023.</w:t>
+        <w:rPr>
+          <w:u w:val="single"/>
+        </w:rPr>
+        <w:t>Quash (v.1)</w:t>
       </w:r>
     </w:p>
     <w:p>
@@ -20,48 +21,12 @@
         <w:pStyle w:val="Heading1"/>
       </w:pPr>
       <w:r>
-        <w:t>Description</w:t>
-      </w:r>
-    </w:p>
-    <w:p>
-      <w:r>
-        <w:t>Quash</w:t>
-      </w:r>
-      <w:r>
-        <w:t xml:space="preserve"> </w:t>
-      </w:r>
-      <w:r>
-        <w:t xml:space="preserve">is a simple implementation of </w:t>
-      </w:r>
-      <w:r>
-        <w:t xml:space="preserve">command shell in Linux environment. </w:t>
-      </w:r>
-      <w:r>
-        <w:t>Quash</w:t>
-      </w:r>
-      <w:r>
-        <w:t xml:space="preserve"> is implemented in C and can execute </w:t>
-      </w:r>
-      <w:r>
-        <w:t xml:space="preserve">some in-build commands as well as </w:t>
-      </w:r>
-      <w:r>
-        <w:t xml:space="preserve">commands which require that </w:t>
-      </w:r>
-      <w:r>
-        <w:t xml:space="preserve">a corresponding </w:t>
-      </w:r>
-      <w:r>
-        <w:t xml:space="preserve">program be loaded and executed from the file system. </w:t>
-      </w:r>
-      <w:r>
-        <w:t>Quash</w:t>
-      </w:r>
-      <w:r>
-        <w:t xml:space="preserve"> can also perform </w:t>
-      </w:r>
-      <w:r>
-        <w:t>basic file output redirection.</w:t>
+        <w:t>Author(s)</w:t>
+      </w:r>
+    </w:p>
+    <w:p>
+      <w:r>
+        <w:t>Mezisashe Ojuba, 2023.</w:t>
       </w:r>
     </w:p>
     <w:p>
@@ -69,6 +34,55 @@
         <w:pStyle w:val="Heading1"/>
       </w:pPr>
       <w:r>
+        <w:t>Description</w:t>
+      </w:r>
+    </w:p>
+    <w:p>
+      <w:r>
+        <w:t>Quash</w:t>
+      </w:r>
+      <w:r>
+        <w:t xml:space="preserve"> </w:t>
+      </w:r>
+      <w:r>
+        <w:t xml:space="preserve">is a simple implementation of </w:t>
+      </w:r>
+      <w:r>
+        <w:t xml:space="preserve">command shell in Linux environment. </w:t>
+      </w:r>
+      <w:r>
+        <w:t>Quash</w:t>
+      </w:r>
+      <w:r>
+        <w:t xml:space="preserve"> is implemented in C and can execute </w:t>
+      </w:r>
+      <w:r>
+        <w:t xml:space="preserve">some in-build commands as well as </w:t>
+      </w:r>
+      <w:r>
+        <w:t xml:space="preserve">commands which require that </w:t>
+      </w:r>
+      <w:r>
+        <w:t xml:space="preserve">a corresponding </w:t>
+      </w:r>
+      <w:r>
+        <w:t xml:space="preserve">program be loaded and executed from the file system. </w:t>
+      </w:r>
+      <w:r>
+        <w:t>Quash</w:t>
+      </w:r>
+      <w:r>
+        <w:t xml:space="preserve"> can also perform </w:t>
+      </w:r>
+      <w:r>
+        <w:t>basic file output redirection.</w:t>
+      </w:r>
+    </w:p>
+    <w:p>
+      <w:pPr>
+        <w:pStyle w:val="Heading1"/>
+      </w:pPr>
+      <w:r>
         <w:t>Design Choices</w:t>
       </w:r>
     </w:p>
@@ -103,7 +117,15 @@
         <w:t xml:space="preserve"> When the user types in a command, the </w:t>
       </w:r>
       <w:r>
-        <w:t xml:space="preserve">input string is tokenized by separating the values by spaces, and the tokens are stored in an string array. </w:t>
+        <w:t xml:space="preserve">input string is tokenized by separating the values by spaces, and the tokens are stored in </w:t>
+      </w:r>
+      <w:proofErr w:type="gramStart"/>
+      <w:r>
+        <w:t>an</w:t>
+      </w:r>
+      <w:proofErr w:type="gramEnd"/>
+      <w:r>
+        <w:t xml:space="preserve"> string array. </w:t>
       </w:r>
       <w:r>
         <w:t xml:space="preserve">The first token is the command while following tokens, if any, are arguments. </w:t>
@@ -114,13 +136,7 @@
         <w:t xml:space="preserve">There are both in-built commands and </w:t>
       </w:r>
       <w:r>
-        <w:t xml:space="preserve">commands which </w:t>
-      </w:r>
-      <w:r>
-        <w:t>require that a corresponding program be loaded and executed from the file system.</w:t>
-      </w:r>
-      <w:r>
-        <w:t xml:space="preserve"> </w:t>
+        <w:t xml:space="preserve">commands which require that a corresponding program be loaded and executed from the file system. </w:t>
       </w:r>
     </w:p>
     <w:p>
@@ -171,7 +187,15 @@
         <w:t>d</w:t>
       </w:r>
       <w:r>
-        <w:t xml:space="preserve"> &lt;dir&gt;</w:t>
+        <w:t xml:space="preserve"> &lt;</w:t>
+      </w:r>
+      <w:proofErr w:type="spellStart"/>
+      <w:r>
+        <w:t>dir</w:t>
+      </w:r>
+      <w:proofErr w:type="spellEnd"/>
+      <w:r>
+        <w:t>&gt;</w:t>
       </w:r>
       <w:r>
         <w:t>: This</w:t>
@@ -183,7 +207,15 @@
         <w:t>changes the current</w:t>
       </w:r>
       <w:r>
-        <w:t xml:space="preserve"> working directory to the directory specified in &lt;dir&gt;. </w:t>
+        <w:t xml:space="preserve"> working directory to the directory specified in &lt;</w:t>
+      </w:r>
+      <w:proofErr w:type="spellStart"/>
+      <w:r>
+        <w:t>dir</w:t>
+      </w:r>
+      <w:proofErr w:type="spellEnd"/>
+      <w:r>
+        <w:t xml:space="preserve">&gt;. </w:t>
       </w:r>
     </w:p>
     <w:p>
@@ -193,6 +225,9 @@
     </w:p>
     <w:p>
       <w:r>
+        <w:rPr>
+          <w:noProof/>
+        </w:rPr>
         <w:drawing>
           <wp:inline distT="0" distB="0" distL="0" distR="0" wp14:anchorId="0C25A8A0" wp14:editId="164DB72C">
             <wp:extent cx="3232316" cy="577880"/>
@@ -238,12 +273,14 @@
           <w:numId w:val="1"/>
         </w:numPr>
       </w:pPr>
+      <w:proofErr w:type="spellStart"/>
       <w:r>
         <w:t>p</w:t>
       </w:r>
       <w:r>
         <w:t>wd</w:t>
       </w:r>
+      <w:proofErr w:type="spellEnd"/>
       <w:r>
         <w:t>:</w:t>
       </w:r>
@@ -259,13 +296,47 @@
     </w:p>
     <w:p>
       <w:r>
-        <w:t>E</w:t>
-      </w:r>
-      <w:r>
-        <w:t>x</w:t>
-      </w:r>
-      <w:r>
-        <w:t>ample:</w:t>
+        <w:t>Example:</w:t>
+      </w:r>
+    </w:p>
+    <w:p>
+      <w:r>
+        <w:lastRenderedPageBreak/>
+        <w:drawing>
+          <wp:inline distT="0" distB="0" distL="0" distR="0" wp14:anchorId="23FE57CC" wp14:editId="25A3E86D">
+            <wp:extent cx="2565532" cy="590580"/>
+            <wp:effectExtent l="0" t="0" r="6350" b="0"/>
+            <wp:docPr id="632243986" name="Picture 1" descr="A black background with white text&#10;&#10;Description automatically generated"/>
+            <wp:cNvGraphicFramePr>
+              <a:graphicFrameLocks xmlns:a="http://schemas.openxmlformats.org/drawingml/2006/main" noChangeAspect="1"/>
+            </wp:cNvGraphicFramePr>
+            <a:graphic xmlns:a="http://schemas.openxmlformats.org/drawingml/2006/main">
+              <a:graphicData uri="http://schemas.openxmlformats.org/drawingml/2006/picture">
+                <pic:pic xmlns:pic="http://schemas.openxmlformats.org/drawingml/2006/picture">
+                  <pic:nvPicPr>
+                    <pic:cNvPr id="632243986" name="Picture 1" descr="A black background with white text&#10;&#10;Description automatically generated"/>
+                    <pic:cNvPicPr/>
+                  </pic:nvPicPr>
+                  <pic:blipFill>
+                    <a:blip r:embed="rId6"/>
+                    <a:stretch>
+                      <a:fillRect/>
+                    </a:stretch>
+                  </pic:blipFill>
+                  <pic:spPr>
+                    <a:xfrm>
+                      <a:off x="0" y="0"/>
+                      <a:ext cx="2565532" cy="590580"/>
+                    </a:xfrm>
+                    <a:prstGeom prst="rect">
+                      <a:avLst/>
+                    </a:prstGeom>
+                  </pic:spPr>
+                </pic:pic>
+              </a:graphicData>
+            </a:graphic>
+          </wp:inline>
+        </w:drawing>
       </w:r>
     </w:p>
     <w:p/>
@@ -314,11 +385,7 @@
         <w:t xml:space="preserve"> to standard output</w:t>
       </w:r>
       <w:r>
-        <w:t xml:space="preserve">, except for environment variables within the string which are indicated by starting with a $ </w:t>
-      </w:r>
-      <w:r>
-        <w:lastRenderedPageBreak/>
-        <w:t>symbol. In case of environment variables,</w:t>
+        <w:t>, except for environment variables within the string which are indicated by starting with a $ symbol. In case of environment variables,</w:t>
       </w:r>
       <w:r>
         <w:t xml:space="preserve"> the corresponding</w:t>
@@ -344,7 +411,45 @@
         <w:t>Example:</w:t>
       </w:r>
     </w:p>
-    <w:p/>
+    <w:p>
+      <w:r>
+        <w:drawing>
+          <wp:inline distT="0" distB="0" distL="0" distR="0" wp14:anchorId="4552FBBC" wp14:editId="1B904459">
+            <wp:extent cx="4642089" cy="565179"/>
+            <wp:effectExtent l="0" t="0" r="6350" b="6350"/>
+            <wp:docPr id="1505959706" name="Picture 1"/>
+            <wp:cNvGraphicFramePr>
+              <a:graphicFrameLocks xmlns:a="http://schemas.openxmlformats.org/drawingml/2006/main" noChangeAspect="1"/>
+            </wp:cNvGraphicFramePr>
+            <a:graphic xmlns:a="http://schemas.openxmlformats.org/drawingml/2006/main">
+              <a:graphicData uri="http://schemas.openxmlformats.org/drawingml/2006/picture">
+                <pic:pic xmlns:pic="http://schemas.openxmlformats.org/drawingml/2006/picture">
+                  <pic:nvPicPr>
+                    <pic:cNvPr id="1505959706" name=""/>
+                    <pic:cNvPicPr/>
+                  </pic:nvPicPr>
+                  <pic:blipFill>
+                    <a:blip r:embed="rId7"/>
+                    <a:stretch>
+                      <a:fillRect/>
+                    </a:stretch>
+                  </pic:blipFill>
+                  <pic:spPr>
+                    <a:xfrm>
+                      <a:off x="0" y="0"/>
+                      <a:ext cx="4642089" cy="565179"/>
+                    </a:xfrm>
+                    <a:prstGeom prst="rect">
+                      <a:avLst/>
+                    </a:prstGeom>
+                  </pic:spPr>
+                </pic:pic>
+              </a:graphicData>
+            </a:graphic>
+          </wp:inline>
+        </w:drawing>
+      </w:r>
+    </w:p>
     <w:p>
       <w:pPr>
         <w:pStyle w:val="ListParagraph"/>
@@ -375,7 +480,15 @@
         <w:t xml:space="preserve">&gt;: </w:t>
       </w:r>
       <w:r>
-        <w:t xml:space="preserve">When not followed by a variable name, env commands prints out all environment variables in order to standard output. </w:t>
+        <w:t xml:space="preserve">When not followed by a variable name, env commands prints out all environment variables </w:t>
+      </w:r>
+      <w:proofErr w:type="gramStart"/>
+      <w:r>
+        <w:t>in order to</w:t>
+      </w:r>
+      <w:proofErr w:type="gramEnd"/>
+      <w:r>
+        <w:t xml:space="preserve"> standard output. </w:t>
       </w:r>
       <w:r>
         <w:t xml:space="preserve">When followed by a variable name, env command prints only the corresponding value to that variable </w:t>
@@ -387,6 +500,45 @@
     <w:p>
       <w:r>
         <w:t>Example</w:t>
+      </w:r>
+    </w:p>
+    <w:p>
+      <w:r>
+        <w:drawing>
+          <wp:inline distT="0" distB="0" distL="0" distR="0" wp14:anchorId="7B084A49" wp14:editId="29CD189D">
+            <wp:extent cx="3782659" cy="3467100"/>
+            <wp:effectExtent l="0" t="0" r="8890" b="0"/>
+            <wp:docPr id="2100890207" name="Picture 1" descr="A computer screen shot of a black screen&#10;&#10;Description automatically generated"/>
+            <wp:cNvGraphicFramePr>
+              <a:graphicFrameLocks xmlns:a="http://schemas.openxmlformats.org/drawingml/2006/main" noChangeAspect="1"/>
+            </wp:cNvGraphicFramePr>
+            <a:graphic xmlns:a="http://schemas.openxmlformats.org/drawingml/2006/main">
+              <a:graphicData uri="http://schemas.openxmlformats.org/drawingml/2006/picture">
+                <pic:pic xmlns:pic="http://schemas.openxmlformats.org/drawingml/2006/picture">
+                  <pic:nvPicPr>
+                    <pic:cNvPr id="2100890207" name="Picture 1" descr="A computer screen shot of a black screen&#10;&#10;Description automatically generated"/>
+                    <pic:cNvPicPr/>
+                  </pic:nvPicPr>
+                  <pic:blipFill>
+                    <a:blip r:embed="rId8"/>
+                    <a:stretch>
+                      <a:fillRect/>
+                    </a:stretch>
+                  </pic:blipFill>
+                  <pic:spPr>
+                    <a:xfrm>
+                      <a:off x="0" y="0"/>
+                      <a:ext cx="3785755" cy="3469938"/>
+                    </a:xfrm>
+                    <a:prstGeom prst="rect">
+                      <a:avLst/>
+                    </a:prstGeom>
+                  </pic:spPr>
+                </pic:pic>
+              </a:graphicData>
+            </a:graphic>
+          </wp:inline>
+        </w:drawing>
       </w:r>
     </w:p>
     <w:p>
@@ -398,6 +550,7 @@
         </w:numPr>
       </w:pPr>
       <w:r>
+        <w:lastRenderedPageBreak/>
         <w:t>e</w:t>
       </w:r>
       <w:r>
@@ -406,20 +559,24 @@
       <w:r>
         <w:t xml:space="preserve">&lt;variable name&gt;=&lt;value&gt; OR </w:t>
       </w:r>
+      <w:proofErr w:type="spellStart"/>
       <w:r>
         <w:t>setenv</w:t>
       </w:r>
-      <w:r>
-        <w:t xml:space="preserve"> </w:t>
-      </w:r>
-      <w:r>
-        <w:t>&lt;variable name&gt;=&lt;value&gt;</w:t>
-      </w:r>
-      <w:r>
-        <w:t xml:space="preserve">: </w:t>
-      </w:r>
-      <w:r>
-        <w:t xml:space="preserve">export and setenv commands add a new </w:t>
+      <w:proofErr w:type="spellEnd"/>
+      <w:r>
+        <w:t xml:space="preserve"> &lt;variable name&gt;=&lt;value&gt;: </w:t>
+      </w:r>
+      <w:r>
+        <w:t xml:space="preserve">export and </w:t>
+      </w:r>
+      <w:proofErr w:type="spellStart"/>
+      <w:r>
+        <w:t>setenv</w:t>
+      </w:r>
+      <w:proofErr w:type="spellEnd"/>
+      <w:r>
+        <w:t xml:space="preserve"> commands add a new </w:t>
       </w:r>
       <w:r>
         <w:t>environment variable with the given name and corresponding value if no such variable exists and overwrites the value if the variable already exists.</w:t>
@@ -430,7 +587,45 @@
         <w:t>Example</w:t>
       </w:r>
     </w:p>
-    <w:p/>
+    <w:p>
+      <w:r>
+        <w:drawing>
+          <wp:inline distT="0" distB="0" distL="0" distR="0" wp14:anchorId="525B122C" wp14:editId="279CC186">
+            <wp:extent cx="3594285" cy="514376"/>
+            <wp:effectExtent l="0" t="0" r="6350" b="0"/>
+            <wp:docPr id="125236044" name="Picture 1" descr="A black background with white text&#10;&#10;Description automatically generated"/>
+            <wp:cNvGraphicFramePr>
+              <a:graphicFrameLocks xmlns:a="http://schemas.openxmlformats.org/drawingml/2006/main" noChangeAspect="1"/>
+            </wp:cNvGraphicFramePr>
+            <a:graphic xmlns:a="http://schemas.openxmlformats.org/drawingml/2006/main">
+              <a:graphicData uri="http://schemas.openxmlformats.org/drawingml/2006/picture">
+                <pic:pic xmlns:pic="http://schemas.openxmlformats.org/drawingml/2006/picture">
+                  <pic:nvPicPr>
+                    <pic:cNvPr id="125236044" name="Picture 1" descr="A black background with white text&#10;&#10;Description automatically generated"/>
+                    <pic:cNvPicPr/>
+                  </pic:nvPicPr>
+                  <pic:blipFill>
+                    <a:blip r:embed="rId9"/>
+                    <a:stretch>
+                      <a:fillRect/>
+                    </a:stretch>
+                  </pic:blipFill>
+                  <pic:spPr>
+                    <a:xfrm>
+                      <a:off x="0" y="0"/>
+                      <a:ext cx="3594285" cy="514376"/>
+                    </a:xfrm>
+                    <a:prstGeom prst="rect">
+                      <a:avLst/>
+                    </a:prstGeom>
+                  </pic:spPr>
+                </pic:pic>
+              </a:graphicData>
+            </a:graphic>
+          </wp:inline>
+        </w:drawing>
+      </w:r>
+    </w:p>
     <w:p>
       <w:pPr>
         <w:pStyle w:val="ListParagraph"/>
@@ -465,16 +660,44 @@
         <w:t>Program commands are executed</w:t>
       </w:r>
       <w:r>
-        <w:t xml:space="preserve"> by forking off a process and </w:t>
-      </w:r>
-      <w:r>
-        <w:t>passing in the command and arguments array to</w:t>
+        <w:t xml:space="preserve"> by forking off a process and</w:t>
       </w:r>
       <w:r>
         <w:t xml:space="preserve"> </w:t>
       </w:r>
-      <w:r>
-        <w:t xml:space="preserve">the execvp C command. This loads and executes the </w:t>
+      <w:proofErr w:type="gramStart"/>
+      <w:r>
+        <w:t>delegates</w:t>
+      </w:r>
+      <w:proofErr w:type="gramEnd"/>
+      <w:r>
+        <w:t xml:space="preserve"> the execution of the command to the child process. The child process</w:t>
+      </w:r>
+      <w:r>
+        <w:t xml:space="preserve"> </w:t>
+      </w:r>
+      <w:r>
+        <w:t>pass</w:t>
+      </w:r>
+      <w:r>
+        <w:t>es</w:t>
+      </w:r>
+      <w:r>
+        <w:t xml:space="preserve"> in the command and arguments array to</w:t>
+      </w:r>
+      <w:r>
+        <w:t xml:space="preserve"> </w:t>
+      </w:r>
+      <w:r>
+        <w:t xml:space="preserve">the </w:t>
+      </w:r>
+      <w:proofErr w:type="spellStart"/>
+      <w:r>
+        <w:t>execvp</w:t>
+      </w:r>
+      <w:proofErr w:type="spellEnd"/>
+      <w:r>
+        <w:t xml:space="preserve"> command. This loads and executes the </w:t>
       </w:r>
       <w:r>
         <w:t>corresponding program from the file system.</w:t>
@@ -482,8 +705,194 @@
       <w:r>
         <w:t xml:space="preserve"> </w:t>
       </w:r>
-      <w:r>
-        <w:t>The parent process (in which the Quash loop is being executed) waits for the completion of the command before the</w:t>
+    </w:p>
+    <w:p>
+      <w:r>
+        <w:t xml:space="preserve">The parent process (in which the Quash loop is being executed) waits for the completion of the command before </w:t>
+      </w:r>
+      <w:r>
+        <w:t>printing the prompt and taking in another instruction</w:t>
+      </w:r>
+      <w:r>
+        <w:t>.</w:t>
+      </w:r>
+      <w:r>
+        <w:t xml:space="preserve"> However, if a command ends with the &amp; token, Quash executes it in the background</w:t>
+      </w:r>
+      <w:r>
+        <w:t xml:space="preserve"> – the </w:t>
+      </w:r>
+      <w:r>
+        <w:t xml:space="preserve">parent process does not wait for the completion of the </w:t>
+      </w:r>
+      <w:r>
+        <w:t xml:space="preserve">execution of the </w:t>
+      </w:r>
+      <w:r>
+        <w:t>command before printing the prompt, taking and executing other commands.</w:t>
+      </w:r>
+    </w:p>
+    <w:p>
+      <w:r>
+        <w:t>Commands that run for more than 10 seconds are automatically terminated</w:t>
+      </w:r>
+      <w:r>
+        <w:t xml:space="preserve">. The message </w:t>
+      </w:r>
+      <w:r>
+        <w:t>"Terminated p</w:t>
+      </w:r>
+      <w:r>
+        <w:t>r</w:t>
+      </w:r>
+      <w:r>
+        <w:t>ocess</w:t>
+      </w:r>
+      <w:r>
+        <w:t xml:space="preserve"> &lt;</w:t>
+      </w:r>
+      <w:r>
+        <w:t>process ID</w:t>
+      </w:r>
+      <w:r>
+        <w:t>&gt;</w:t>
+      </w:r>
+      <w:r>
+        <w:t xml:space="preserve"> took too long to finish</w:t>
+      </w:r>
+      <w:r>
+        <w:t>”</w:t>
+      </w:r>
+      <w:r>
+        <w:t xml:space="preserve"> is printed </w:t>
+      </w:r>
+      <w:proofErr w:type="gramStart"/>
+      <w:r>
+        <w:t>to</w:t>
+      </w:r>
+      <w:proofErr w:type="gramEnd"/>
+      <w:r>
+        <w:t xml:space="preserve"> standard out.</w:t>
+      </w:r>
+    </w:p>
+    <w:p>
+      <w:pPr>
+        <w:pStyle w:val="Heading2"/>
+      </w:pPr>
+      <w:r>
+        <w:t xml:space="preserve">Output </w:t>
+      </w:r>
+      <w:r>
+        <w:t>Redirection</w:t>
+      </w:r>
+    </w:p>
+    <w:p>
+      <w:r>
+        <w:t>In this version of Quash, the &gt;</w:t>
+      </w:r>
+      <w:r>
+        <w:t xml:space="preserve"> redirection</w:t>
+      </w:r>
+      <w:r>
+        <w:t xml:space="preserve"> is implemented.</w:t>
+      </w:r>
+      <w:r>
+        <w:t xml:space="preserve"> </w:t>
+      </w:r>
+    </w:p>
+    <w:p>
+      <w:r>
+        <w:t xml:space="preserve">In its most basic form, </w:t>
+      </w:r>
+      <w:r>
+        <w:t>it is used in this format</w:t>
+      </w:r>
+      <w:r>
+        <w:t>:</w:t>
+      </w:r>
+    </w:p>
+    <w:p>
+      <w:r>
+        <w:rPr>
+          <w:i/>
+          <w:iCs/>
+        </w:rPr>
+        <w:t>command</w:t>
+      </w:r>
+      <w:r>
+        <w:t xml:space="preserve"> &gt; </w:t>
+      </w:r>
+      <w:proofErr w:type="spellStart"/>
+      <w:r>
+        <w:rPr>
+          <w:i/>
+          <w:iCs/>
+        </w:rPr>
+        <w:t>file_name</w:t>
+      </w:r>
+      <w:proofErr w:type="spellEnd"/>
+      <w:r>
+        <w:t xml:space="preserve"> OR </w:t>
+      </w:r>
+      <w:r>
+        <w:rPr>
+          <w:i/>
+          <w:iCs/>
+        </w:rPr>
+        <w:t>command</w:t>
+      </w:r>
+      <w:r>
+        <w:t xml:space="preserve"> &gt; </w:t>
+      </w:r>
+      <w:proofErr w:type="spellStart"/>
+      <w:r>
+        <w:rPr>
+          <w:i/>
+          <w:iCs/>
+        </w:rPr>
+        <w:t>file_</w:t>
+      </w:r>
+      <w:r>
+        <w:rPr>
+          <w:i/>
+          <w:iCs/>
+        </w:rPr>
+        <w:t>descriptor</w:t>
+      </w:r>
+      <w:proofErr w:type="spellEnd"/>
+    </w:p>
+    <w:p>
+      <w:r>
+        <w:t>This</w:t>
+      </w:r>
+      <w:r>
+        <w:t xml:space="preserve"> redirects </w:t>
+      </w:r>
+      <w:r>
+        <w:t xml:space="preserve">the </w:t>
+      </w:r>
+      <w:r>
+        <w:t xml:space="preserve">output which </w:t>
+      </w:r>
+      <w:r>
+        <w:t>would have been printed to the standard output (or command line) to be written to the specified file</w:t>
+      </w:r>
+      <w:r>
+        <w:t xml:space="preserve"> with the given name </w:t>
+      </w:r>
+      <w:proofErr w:type="gramStart"/>
+      <w:r>
+        <w:t xml:space="preserve">or </w:t>
+      </w:r>
+      <w:r>
+        <w:t xml:space="preserve"> </w:t>
+      </w:r>
+      <w:r>
+        <w:t>to</w:t>
+      </w:r>
+      <w:proofErr w:type="gramEnd"/>
+      <w:r>
+        <w:t xml:space="preserve"> the stream specified by the file descriptor. If such a file already exists, its content is overwritten.</w:t>
       </w:r>
     </w:p>
     <w:p>
@@ -491,15 +900,133 @@
         <w:pStyle w:val="Heading1"/>
       </w:pPr>
       <w:r>
-        <w:t>Implementation Decisions</w:t>
+        <w:t>Citations</w:t>
+      </w:r>
+    </w:p>
+    <w:p>
+      <w:r>
+        <w:t>[1</w:t>
+      </w:r>
+      <w:r>
+        <w:t>]</w:t>
+      </w:r>
+      <w:r>
+        <w:t> </w:t>
+      </w:r>
+      <w:r>
+        <w:t>Inge, Anike</w:t>
+      </w:r>
+      <w:r>
+        <w:t xml:space="preserve"> (</w:t>
+      </w:r>
+      <w:r>
+        <w:t>Mar 20, 2013</w:t>
+      </w:r>
+      <w:r>
+        <w:t xml:space="preserve">) </w:t>
+      </w:r>
+      <w:proofErr w:type="spellStart"/>
+      <w:r>
+        <w:t>StartsWith</w:t>
+      </w:r>
+      <w:proofErr w:type="spellEnd"/>
+      <w:r>
+        <w:t xml:space="preserve"> </w:t>
+      </w:r>
+      <w:r>
+        <w:t>[</w:t>
+      </w:r>
+      <w:proofErr w:type="spellStart"/>
+      <w:r>
+        <w:t>func</w:t>
+      </w:r>
+      <w:proofErr w:type="spellEnd"/>
+      <w:r>
+        <w:t xml:space="preserve">]. </w:t>
+      </w:r>
+      <w:r>
+        <w:rPr>
+          <w:i/>
+          <w:iCs/>
+        </w:rPr>
+        <w:t>https://stackoverflow.com/questions/15515088/how-to-check-if-string-starts-with-certain-string-in-c</w:t>
+      </w:r>
+      <w:r>
+        <w:t>.</w:t>
       </w:r>
     </w:p>
     <w:p>
       <w:pPr>
-        <w:pStyle w:val="Heading1"/>
+        <w:rPr>
+          <w:lang w:val="fr-FR"/>
+        </w:rPr>
       </w:pPr>
       <w:r>
-        <w:t>Citations</w:t>
+        <w:t>[</w:t>
+      </w:r>
+      <w:r>
+        <w:t>2</w:t>
+      </w:r>
+      <w:r>
+        <w:t xml:space="preserve">] </w:t>
+      </w:r>
+      <w:r>
+        <w:t>The Test Coder</w:t>
+      </w:r>
+      <w:r>
+        <w:t xml:space="preserve"> (</w:t>
+      </w:r>
+      <w:r>
+        <w:t>Oct 27, 2021</w:t>
+      </w:r>
+      <w:r>
+        <w:t xml:space="preserve">) </w:t>
+      </w:r>
+      <w:r>
+        <w:t>How to Slice String in C Language?</w:t>
+      </w:r>
+      <w:r>
+        <w:t xml:space="preserve"> </w:t>
+      </w:r>
+      <w:r>
+        <w:rPr>
+          <w:lang w:val="fr-FR"/>
+        </w:rPr>
+        <w:t>[</w:t>
+      </w:r>
+      <w:proofErr w:type="gramStart"/>
+      <w:r>
+        <w:rPr>
+          <w:lang w:val="fr-FR"/>
+        </w:rPr>
+        <w:t>article</w:t>
+      </w:r>
+      <w:proofErr w:type="gramEnd"/>
+      <w:r>
+        <w:rPr>
+          <w:lang w:val="fr-FR"/>
+        </w:rPr>
+        <w:t>].</w:t>
+      </w:r>
+      <w:r>
+        <w:rPr>
+          <w:lang w:val="fr-FR"/>
+        </w:rPr>
+        <w:t xml:space="preserve"> </w:t>
+      </w:r>
+      <w:r>
+        <w:rPr>
+          <w:i/>
+          <w:iCs/>
+          <w:lang w:val="fr-FR"/>
+        </w:rPr>
+        <w:t>https://medium.com/@kkhicher1/how-to-slice-string-in-c-language-7a5fd3a5db46</w:t>
+      </w:r>
+      <w:r>
+        <w:rPr>
+          <w:lang w:val="fr-FR"/>
+        </w:rPr>
+        <w:t>.</w:t>
       </w:r>
     </w:p>
     <w:sectPr>
@@ -1546,6 +2073,59 @@
       <w:spacing w:val="5"/>
     </w:rPr>
   </w:style>
+  <w:style w:type="character" w:styleId="Hyperlink">
+    <w:name w:val="Hyperlink"/>
+    <w:basedOn w:val="DefaultParagraphFont"/>
+    <w:uiPriority w:val="99"/>
+    <w:unhideWhenUsed/>
+    <w:rsid w:val="00F018CA"/>
+    <w:rPr>
+      <w:color w:val="467886" w:themeColor="hyperlink"/>
+      <w:u w:val="single"/>
+    </w:rPr>
+  </w:style>
+  <w:style w:type="character" w:styleId="UnresolvedMention">
+    <w:name w:val="Unresolved Mention"/>
+    <w:basedOn w:val="DefaultParagraphFont"/>
+    <w:uiPriority w:val="99"/>
+    <w:semiHidden/>
+    <w:unhideWhenUsed/>
+    <w:rsid w:val="00F018CA"/>
+    <w:rPr>
+      <w:color w:val="605E5C"/>
+      <w:shd w:val="clear" w:color="auto" w:fill="E1DFDD"/>
+    </w:rPr>
+  </w:style>
+  <w:style w:type="paragraph" w:styleId="HTMLPreformatted">
+    <w:name w:val="HTML Preformatted"/>
+    <w:basedOn w:val="Normal"/>
+    <w:link w:val="HTMLPreformattedChar"/>
+    <w:uiPriority w:val="99"/>
+    <w:semiHidden/>
+    <w:unhideWhenUsed/>
+    <w:rsid w:val="00346622"/>
+    <w:pPr>
+      <w:spacing w:after="0" w:line="240" w:lineRule="auto"/>
+    </w:pPr>
+    <w:rPr>
+      <w:rFonts w:ascii="Consolas" w:hAnsi="Consolas"/>
+      <w:sz w:val="20"/>
+      <w:szCs w:val="20"/>
+    </w:rPr>
+  </w:style>
+  <w:style w:type="character" w:customStyle="1" w:styleId="HTMLPreformattedChar">
+    <w:name w:val="HTML Preformatted Char"/>
+    <w:basedOn w:val="DefaultParagraphFont"/>
+    <w:link w:val="HTMLPreformatted"/>
+    <w:uiPriority w:val="99"/>
+    <w:semiHidden/>
+    <w:rsid w:val="00346622"/>
+    <w:rPr>
+      <w:rFonts w:ascii="Consolas" w:hAnsi="Consolas"/>
+      <w:sz w:val="20"/>
+      <w:szCs w:val="20"/>
+    </w:rPr>
+  </w:style>
 </w:styles>
 </file>
 

</xml_diff>